<commit_message>
Data Exploration Notebook + Proposal Text
</commit_message>
<xml_diff>
--- a/proposal/Proposal.docx
+++ b/proposal/Proposal.docx
@@ -116,16 +116,37 @@
         <w:t xml:space="preserve">and even logistics. One tweet from the right (or wrong) person can set off a landslide </w:t>
       </w:r>
       <w:r>
-        <w:t>of responses that can quickly become out of control. We believe that a robust sentiment analysis model</w:t>
-      </w:r>
-      <w:r>
-        <w:t xml:space="preserve"> could both help airlines better analyse </w:t>
+        <w:t xml:space="preserve">of responses that can quickly become out of control. </w:t>
+      </w:r>
+      <w:r>
+        <w:t xml:space="preserve">This is a particular concern for the US Airline industry. Over the past several years there have been several high-profile incidents causing negative public sentiment towards US airlines. </w:t>
+      </w:r>
+      <w:r>
+        <w:t>We believe that a robust sentiment analysis model</w:t>
+      </w:r>
+      <w:r>
+        <w:t xml:space="preserve"> </w:t>
+      </w:r>
+      <w:r>
+        <w:t xml:space="preserve">– specifically focused on identifying these negative sentiments before they become a larger problem - </w:t>
+      </w:r>
+      <w:r>
+        <w:t xml:space="preserve">could help airlines </w:t>
+      </w:r>
+      <w:r>
+        <w:t xml:space="preserve">better manage their PR crisis response and customer service. </w:t>
+      </w:r>
+      <w:r>
+        <w:t xml:space="preserve">A sentiment analysis model tuned to identify negative tweets with a high degree of accuracy could help airlines </w:t>
+      </w:r>
+      <w:r>
+        <w:t xml:space="preserve">analyse </w:t>
       </w:r>
       <w:r>
         <w:t xml:space="preserve">and learn from </w:t>
       </w:r>
       <w:r>
-        <w:t>past Twitter trends and to rapidly identify new ones as they are occurring, so they can be handled.</w:t>
+        <w:t>past Twitter trends and to rapidly identify new ones as they are occurring.</w:t>
       </w:r>
     </w:p>
     <w:p>
@@ -140,14 +161,34 @@
         <w:ind w:firstLine="720"/>
       </w:pPr>
       <w:r>
-        <w:t>Secondly, from the perspective of data science students a Twitter data offers an interesting challenge in terms of cleaning, interpretation and prediction. As Twitter caps each message at a short character limit, complete English is rarely used. The data set is full of abbreviations, slang, emojis and Twitter mechanics such as mentions and re-tweets.</w:t>
+        <w:t xml:space="preserve">Secondly, from the perspective of data science students a Twitter data offers an interesting challenge in terms of cleaning, interpretation and prediction. As Twitter caps each message at a short character limit, complete English is rarely used. The data set is full of abbreviations, slang, emojis and Twitter </w:t>
+      </w:r>
+      <w:r>
+        <w:t>functions</w:t>
+      </w:r>
+      <w:r>
+        <w:t xml:space="preserve"> such as </w:t>
+      </w:r>
+      <w:r>
+        <w:t xml:space="preserve">hashtags, </w:t>
+      </w:r>
+      <w:r>
+        <w:t>mentions and re-tweets.</w:t>
       </w:r>
       <w:r>
         <w:t xml:space="preserve"> </w:t>
       </w:r>
       <w:r>
-        <w:t>Cleaning these out while retaining the information in the original tweet will be important to developing an effective model. As with many customer service data sets, this one is also likely to be unbalanced towards the negative sentiment side. This will be important to consider as we clean the data.</w:t>
-      </w:r>
+        <w:t xml:space="preserve">Cleaning these out while retaining the information in the original tweet will be important to developing an effective model. As with many customer service data sets, this one is also likely to be unbalanced towards the negative sentiment side. </w:t>
+      </w:r>
+      <w:r>
+        <w:t>Though this aligns well with our goal to primarily identify negative sentiment tweets, t</w:t>
+      </w:r>
+      <w:r>
+        <w:t>his will be important to consider as we clean the data.</w:t>
+      </w:r>
+      <w:bookmarkStart w:id="0" w:name="_GoBack"/>
+      <w:bookmarkEnd w:id="0"/>
     </w:p>
     <w:p>
       <w:pPr>
@@ -175,8 +216,6 @@
       <w:pPr>
         <w:spacing w:after="0" w:line="240" w:lineRule="auto"/>
       </w:pPr>
-      <w:bookmarkStart w:id="0" w:name="_GoBack"/>
-      <w:bookmarkEnd w:id="0"/>
     </w:p>
     <w:p>
       <w:pPr>

</xml_diff>